<commit_message>
refs # 0001 Ticketordner erweitert
</commit_message>
<xml_diff>
--- a/Tickets/0001/Abenteuer/Der Mürrische Wanderer.docx
+++ b/Tickets/0001/Abenteuer/Der Mürrische Wanderer.docx
@@ -29,14 +29,25 @@
           <w:szCs w:val="32"/>
         </w:rPr>
       </w:pPr>
-      <w:r>
-        <w:rPr>
-          <w:b/>
-          <w:sz w:val="32"/>
-          <w:szCs w:val="32"/>
-          <w:u w:val="single"/>
-        </w:rPr>
-        <w:t>Washun:</w:t>
+      <w:proofErr w:type="spellStart"/>
+      <w:r>
+        <w:rPr>
+          <w:b/>
+          <w:sz w:val="32"/>
+          <w:szCs w:val="32"/>
+          <w:u w:val="single"/>
+        </w:rPr>
+        <w:t>Washun</w:t>
+      </w:r>
+      <w:proofErr w:type="spellEnd"/>
+      <w:r>
+        <w:rPr>
+          <w:b/>
+          <w:sz w:val="32"/>
+          <w:szCs w:val="32"/>
+          <w:u w:val="single"/>
+        </w:rPr>
+        <w:t>:</w:t>
       </w:r>
     </w:p>
     <w:p>
@@ -65,7 +76,23 @@
           <w:sz w:val="32"/>
           <w:szCs w:val="32"/>
         </w:rPr>
-        <w:t>einsame Wanderer Washun ist ein Pandabär</w:t>
+        <w:t xml:space="preserve">einsame Wanderer </w:t>
+      </w:r>
+      <w:proofErr w:type="spellStart"/>
+      <w:r>
+        <w:rPr>
+          <w:sz w:val="32"/>
+          <w:szCs w:val="32"/>
+        </w:rPr>
+        <w:t>Washun</w:t>
+      </w:r>
+      <w:proofErr w:type="spellEnd"/>
+      <w:r>
+        <w:rPr>
+          <w:sz w:val="32"/>
+          <w:szCs w:val="32"/>
+        </w:rPr>
+        <w:t xml:space="preserve"> ist ein Pandabär</w:t>
       </w:r>
       <w:r>
         <w:rPr>
@@ -88,12 +115,21 @@
         </w:rPr>
         <w:t xml:space="preserve">ht umher um seine Trauer zu ertränken. Er wurde beauftragt, ein altes Artefakt seines Volkes zu einem Schrein in den Bergen zu bringen. Er ist pummelig rund und wirkt knuffig. Hinter der Fassade steckt jedoch eine durch sein Volk bedingte unbändige Stärke. er kann Bäume entwurzeln und hat unbändige Kraft. Wie viele andere aus seinem Volk schwor er einen Eid, seine Kraft nicht zum Schaden zu nutzen. Auf seiner Reise kaut er unentwegt auf einem kleinen Bambusblatt und es gleicht schon an Magie, wie es auch nach Stunden wie neu aussieht. Er ist von mürrischer Natur und klagt eigentlich ständig über sein Leben und sein Unglück. Er ernährt sich von Kräutern und Sträuchern. Bei den anderen Bewohnern dieser Welt ist sein Volk als friedliebend und Gemütlich angesehen. </w:t>
       </w:r>
-      <w:r>
-        <w:rPr>
-          <w:sz w:val="32"/>
-          <w:szCs w:val="32"/>
-        </w:rPr>
-        <w:t>Washun trägt immer seinen großen Wanderrucksack sowie eine kleine Umhängetasche mit sich rum, in der er immer etwas zu essen findet.</w:t>
+      <w:proofErr w:type="spellStart"/>
+      <w:r>
+        <w:rPr>
+          <w:sz w:val="32"/>
+          <w:szCs w:val="32"/>
+        </w:rPr>
+        <w:t>Washun</w:t>
+      </w:r>
+      <w:proofErr w:type="spellEnd"/>
+      <w:r>
+        <w:rPr>
+          <w:sz w:val="32"/>
+          <w:szCs w:val="32"/>
+        </w:rPr>
+        <w:t xml:space="preserve"> trägt immer seinen großen Wanderrucksack sowie eine kleine Umhängetasche mit sich rum, in der er immer etwas zu essen findet.</w:t>
       </w:r>
       <w:r>
         <w:rPr>
@@ -108,6 +144,21 @@
           <w:szCs w:val="32"/>
         </w:rPr>
         <w:t xml:space="preserve"> </w:t>
+      </w:r>
+    </w:p>
+    <w:p>
+      <w:pPr>
+        <w:rPr>
+          <w:sz w:val="32"/>
+          <w:szCs w:val="32"/>
+        </w:rPr>
+      </w:pPr>
+      <w:r>
+        <w:rPr>
+          <w:sz w:val="32"/>
+          <w:szCs w:val="32"/>
+        </w:rPr>
+        <w:t xml:space="preserve">und dann starben sie </w:t>
       </w:r>
     </w:p>
     <w:p>
@@ -158,7 +209,39 @@
           <w:sz w:val="32"/>
           <w:szCs w:val="32"/>
         </w:rPr>
-        <w:t xml:space="preserve">während der 3. Nacht nach den Ereignissen mit Tyrion und seiner Gruppe, fallen die Helden in einen tiefen Traum. Nachdem sie eventuell eine Vision des Arkenon hatten, finden sie sich an einem </w:t>
+        <w:t xml:space="preserve">während der 3. Nacht nach den Ereignissen mit </w:t>
+      </w:r>
+      <w:proofErr w:type="spellStart"/>
+      <w:r>
+        <w:rPr>
+          <w:sz w:val="32"/>
+          <w:szCs w:val="32"/>
+        </w:rPr>
+        <w:t>Tyrion</w:t>
+      </w:r>
+      <w:proofErr w:type="spellEnd"/>
+      <w:r>
+        <w:rPr>
+          <w:sz w:val="32"/>
+          <w:szCs w:val="32"/>
+        </w:rPr>
+        <w:t xml:space="preserve"> und seiner Gruppe, fallen die Helden in einen tiefen Traum. Nachdem sie eventuell eine Vision des </w:t>
+      </w:r>
+      <w:proofErr w:type="spellStart"/>
+      <w:r>
+        <w:rPr>
+          <w:sz w:val="32"/>
+          <w:szCs w:val="32"/>
+        </w:rPr>
+        <w:t>Arkenon</w:t>
+      </w:r>
+      <w:proofErr w:type="spellEnd"/>
+      <w:r>
+        <w:rPr>
+          <w:sz w:val="32"/>
+          <w:szCs w:val="32"/>
+        </w:rPr>
+        <w:t xml:space="preserve"> hatten, finden sie sich an einem </w:t>
       </w:r>
       <w:r>
         <w:rPr>
@@ -221,7 +304,23 @@
           <w:sz w:val="32"/>
           <w:szCs w:val="32"/>
         </w:rPr>
-        <w:t xml:space="preserve">Sollten die Helden nicht auf den zotteligen Washun eingehen, wird ihnen der Tipp gegeben zum alten Bibliothekar zu gehen, er hat alle möglichen Bücher über solche seltenen Zeichen. Das kleine Dorf besitzt einen kleinen Gemischtwarenhändler, eine Bücherstube sowie einen Schmied und einen Bäcker. </w:t>
+        <w:t xml:space="preserve">Sollten die Helden nicht auf den zotteligen </w:t>
+      </w:r>
+      <w:proofErr w:type="spellStart"/>
+      <w:r>
+        <w:rPr>
+          <w:sz w:val="32"/>
+          <w:szCs w:val="32"/>
+        </w:rPr>
+        <w:t>Washun</w:t>
+      </w:r>
+      <w:proofErr w:type="spellEnd"/>
+      <w:r>
+        <w:rPr>
+          <w:sz w:val="32"/>
+          <w:szCs w:val="32"/>
+        </w:rPr>
+        <w:t xml:space="preserve"> eingehen, wird ihnen der Tipp gegeben zum alten Bibliothekar zu gehen, er hat alle möglichen Bücher über solche seltenen Zeichen. Das kleine Dorf besitzt einen kleinen Gemischtwarenhändler, eine Bücherstube sowie einen Schmied und einen Bäcker. </w:t>
       </w:r>
     </w:p>
     <w:p>
@@ -254,7 +353,23 @@
           <w:sz w:val="32"/>
           <w:szCs w:val="32"/>
         </w:rPr>
-        <w:t xml:space="preserve">Über der Tür prankert ein kleines Schild mit der Aufschrift " Onkel Los kleine Welt". Von außen recht unscheinbar aufgebaut, eröffnet sich drinnen ein verwinkelter und vollgestellter Laden. Vorne steht eine kleine Ladentheke, nach hinten sind hunderte Bücher in Regalen fein säuberlich sortiert. Onkel Lo steht hinter der Theke und scheint </w:t>
+        <w:t xml:space="preserve">Über der Tür </w:t>
+      </w:r>
+      <w:proofErr w:type="spellStart"/>
+      <w:r>
+        <w:rPr>
+          <w:sz w:val="32"/>
+          <w:szCs w:val="32"/>
+        </w:rPr>
+        <w:t>prankert</w:t>
+      </w:r>
+      <w:proofErr w:type="spellEnd"/>
+      <w:r>
+        <w:rPr>
+          <w:sz w:val="32"/>
+          <w:szCs w:val="32"/>
+        </w:rPr>
+        <w:t xml:space="preserve"> ein kleines Schild mit der Aufschrift " Onkel Los kleine Welt". Von außen recht unscheinbar aufgebaut, eröffnet sich drinnen ein verwinkelter und vollgestellter Laden. Vorne steht eine kleine Ladentheke, nach hinten sind hunderte Bücher in Regalen fein säuberlich sortiert. Onkel Lo steht hinter der Theke und scheint </w:t>
       </w:r>
       <w:r>
         <w:rPr>
@@ -355,16 +470,36 @@
           <w:u w:val="single"/>
         </w:rPr>
         <w:lastRenderedPageBreak/>
-        <w:t>Des Wander</w:t>
-      </w:r>
-      <w:r>
-        <w:rPr>
-          <w:b/>
-          <w:sz w:val="32"/>
-          <w:szCs w:val="32"/>
-          <w:u w:val="single"/>
-        </w:rPr>
-        <w:t>s Lust</w:t>
+        <w:t xml:space="preserve">Des </w:t>
+      </w:r>
+      <w:proofErr w:type="spellStart"/>
+      <w:r>
+        <w:rPr>
+          <w:b/>
+          <w:sz w:val="32"/>
+          <w:szCs w:val="32"/>
+          <w:u w:val="single"/>
+        </w:rPr>
+        <w:t>Wander</w:t>
+      </w:r>
+      <w:r>
+        <w:rPr>
+          <w:b/>
+          <w:sz w:val="32"/>
+          <w:szCs w:val="32"/>
+          <w:u w:val="single"/>
+        </w:rPr>
+        <w:t>s</w:t>
+      </w:r>
+      <w:proofErr w:type="spellEnd"/>
+      <w:r>
+        <w:rPr>
+          <w:b/>
+          <w:sz w:val="32"/>
+          <w:szCs w:val="32"/>
+          <w:u w:val="single"/>
+        </w:rPr>
+        <w:t xml:space="preserve"> Lust</w:t>
       </w:r>
     </w:p>
     <w:p>
@@ -386,7 +521,23 @@
           <w:sz w:val="32"/>
           <w:szCs w:val="32"/>
         </w:rPr>
-        <w:t>rüher oder später sollten die Helden in Kontakt mit Washun kommen. Sollten sie ihn versuchen zu ignorieren, wird er auf dem kleinen Dorfplatz von einer gruppe Jugendlicher zusammengeschlagen und ausgeraubt. Die Statue, die er eigentlich zum Tempel bringen sollte wird ihm dabei von einem Jumper entrissen. Er wendet sich an die Helden und bietet ihn daraufhin auch an,  ihnen alles zu verraten was er über dieses alte Zeichen weiß. Das Mädchen, das die Statue stahl ist nicht älter als 17 und schlank gebaut, sie trug einen langen Mantel</w:t>
+        <w:t xml:space="preserve">rüher oder später sollten die Helden in Kontakt mit </w:t>
+      </w:r>
+      <w:proofErr w:type="spellStart"/>
+      <w:r>
+        <w:rPr>
+          <w:sz w:val="32"/>
+          <w:szCs w:val="32"/>
+        </w:rPr>
+        <w:t>Washun</w:t>
+      </w:r>
+      <w:proofErr w:type="spellEnd"/>
+      <w:r>
+        <w:rPr>
+          <w:sz w:val="32"/>
+          <w:szCs w:val="32"/>
+        </w:rPr>
+        <w:t xml:space="preserve"> kommen. Sollten sie ihn versuchen zu ignorieren, wird er auf dem kleinen Dorfplatz von einer gruppe Jugendlicher zusammengeschlagen und ausgeraubt. Die Statue, die er eigentlich zum Tempel bringen sollte wird ihm dabei von einem Jumper entrissen. Er wendet sich an die Helden und bietet ihn daraufhin auch an,  ihnen alles zu verraten was er über dieses alte Zeichen weiß. Das Mädchen, das die Statue stahl ist nicht älter als 17 und schlank gebaut, sie trug einen langen Mantel</w:t>
       </w:r>
       <w:r>
         <w:rPr>
@@ -442,7 +593,23 @@
           <w:sz w:val="32"/>
           <w:szCs w:val="32"/>
         </w:rPr>
-        <w:t xml:space="preserve"> Nur die Mutter ist Zuhause wenn sie beim Haus ankommen. Sobald sie Washun sieht, lässt sich deutlich ihre Ehrfurcht und Respekt vor seinem Stand erkennen. Sie hat viele Probleme mit ihrer Tochter, sorgt sich aber auch weshalb sie hofft, dass sich schnell gefunden werden kann. Ihr Zimmer ist im oberen Stock und ist mit typischen Mädchensachen notdürftig eingerichtet. Bei genauerem hinsehen lässt sich erkennen, das Wertgegenstände hinter Kuscheltieren und unter anderen Sachen versteckt wurden, darunter Uhren. Unter dem Bett befindet sich eine kleine Kiste mit einem Brief und einer Anstecknadel mit dem bereits bekannten Symbol aus dem ersten Abenteuer und einem kleinen Messer. In dem Brief wird ihre Aufnahme in den Schattenschrittclan erklärt. Außerdem ist dort eine Anschrift an wen sie sich als nächstes zu wenden hat sobald sie die Statue als Prüfung beschafft hat. Ein weiterer kleiner Zettel </w:t>
+        <w:t xml:space="preserve"> Nur die Mutter ist Zuhause wenn sie beim Haus ankommen. Sobald sie </w:t>
+      </w:r>
+      <w:proofErr w:type="spellStart"/>
+      <w:r>
+        <w:rPr>
+          <w:sz w:val="32"/>
+          <w:szCs w:val="32"/>
+        </w:rPr>
+        <w:t>Washun</w:t>
+      </w:r>
+      <w:proofErr w:type="spellEnd"/>
+      <w:r>
+        <w:rPr>
+          <w:sz w:val="32"/>
+          <w:szCs w:val="32"/>
+        </w:rPr>
+        <w:t xml:space="preserve"> sieht, lässt sich deutlich ihre Ehrfurcht und Respekt vor seinem Stand erkennen. Sie hat viele Probleme mit ihrer Tochter, sorgt sich aber auch weshalb sie hofft, dass sich schnell gefunden werden kann. Ihr Zimmer ist im oberen Stock und ist mit typischen Mädchensachen notdürftig eingerichtet. Bei genauerem hinsehen lässt sich erkennen, das Wertgegenstände hinter Kuscheltieren und unter anderen Sachen versteckt wurden, darunter Uhren. Unter dem Bett befindet sich eine kleine Kiste mit einem Brief und einer Anstecknadel mit dem bereits bekannten Symbol aus dem ersten Abenteuer und einem kleinen Messer. In dem Brief wird ihre Aufnahme in den Schattenschrittclan erklärt. Außerdem ist dort eine Anschrift an wen sie sich als nächstes zu wenden hat sobald sie die Statue als Prüfung beschafft hat. Ein weiterer kleiner Zettel </w:t>
       </w:r>
       <w:r>
         <w:rPr>
@@ -457,7 +624,39 @@
           <w:sz w:val="32"/>
           <w:szCs w:val="32"/>
         </w:rPr>
-        <w:t xml:space="preserve"> Der Treffpunkt soll eine alte Wegmarke für Reisende in den Bergen sein. Washun wird sobald er davon erfährt sofort aufbrechen wollen. Die Wegmarke ist auch der Anfang für der Aufstieg zum Schutztempel, zu dem er die Statue bringen soll. Washun wurde von Feinden der Wanderern als Kind gewarnt, verstand aber nie warum er sich vor ihnen hüten sollte.</w:t>
+        <w:t xml:space="preserve"> Der Treffpunkt soll eine alte Wegmarke für Reisende in den Bergen sein. </w:t>
+      </w:r>
+      <w:proofErr w:type="spellStart"/>
+      <w:r>
+        <w:rPr>
+          <w:sz w:val="32"/>
+          <w:szCs w:val="32"/>
+        </w:rPr>
+        <w:t>Washun</w:t>
+      </w:r>
+      <w:proofErr w:type="spellEnd"/>
+      <w:r>
+        <w:rPr>
+          <w:sz w:val="32"/>
+          <w:szCs w:val="32"/>
+        </w:rPr>
+        <w:t xml:space="preserve"> wird sobald er davon erfährt sofort aufbrechen wollen. Die Wegmarke ist auch der Anfang für der Aufstieg zum Schutztempel, zu dem er die Statue bringen soll. </w:t>
+      </w:r>
+      <w:proofErr w:type="spellStart"/>
+      <w:r>
+        <w:rPr>
+          <w:sz w:val="32"/>
+          <w:szCs w:val="32"/>
+        </w:rPr>
+        <w:t>Washun</w:t>
+      </w:r>
+      <w:proofErr w:type="spellEnd"/>
+      <w:r>
+        <w:rPr>
+          <w:sz w:val="32"/>
+          <w:szCs w:val="32"/>
+        </w:rPr>
+        <w:t xml:space="preserve"> wurde von Feinden der Wanderern als Kind gewarnt, verstand aber nie warum er sich vor ihnen hüten sollte.</w:t>
       </w:r>
     </w:p>
     <w:p>
@@ -640,7 +839,23 @@
           <w:sz w:val="32"/>
           <w:szCs w:val="32"/>
         </w:rPr>
-        <w:t xml:space="preserve"> Ein Unwetter zieht auf und zwingt die Helden zu einer rast. Entweder die Helden versuchen trotz des Unwetters weiter zu kommen, oder sie suchen einen sicheren Unterschlupf. Washun weiß, das sich eine Art Höhle auf dem Weg nach Oben befindet, die Pilgern und Hütern der Stätte guten Schutz bieten würde. Dadurch würden der Clan aber vermutlich einen Vorsprung bekommen. Andererseits kann niemand richtig einschätzen wie schwer das Unwetter wird, und der bereits schmale erdig</w:t>
+        <w:t xml:space="preserve"> Ein Unwetter zieht auf und zwingt die Helden zu einer rast. Entweder die Helden versuchen trotz des Unwetters weiter zu kommen, oder sie suchen einen sicheren Unterschlupf. </w:t>
+      </w:r>
+      <w:proofErr w:type="spellStart"/>
+      <w:r>
+        <w:rPr>
+          <w:sz w:val="32"/>
+          <w:szCs w:val="32"/>
+        </w:rPr>
+        <w:t>Washun</w:t>
+      </w:r>
+      <w:proofErr w:type="spellEnd"/>
+      <w:r>
+        <w:rPr>
+          <w:sz w:val="32"/>
+          <w:szCs w:val="32"/>
+        </w:rPr>
+        <w:t xml:space="preserve"> weiß, das sich eine Art Höhle auf dem Weg nach Oben befindet, die Pilgern und Hütern der Stätte guten Schutz bieten würde. Dadurch würden der Clan aber vermutlich einen Vorsprung bekommen. Andererseits kann niemand richtig einschätzen wie schwer das Unwetter wird, und der bereits schmale erdig</w:t>
       </w:r>
       <w:r>
         <w:rPr>

</xml_diff>

<commit_message>
refs#0001 Ticketänderung zurück gesetzt
</commit_message>
<xml_diff>
--- a/Tickets/0001/Abenteuer/Der Mürrische Wanderer.docx
+++ b/Tickets/0001/Abenteuer/Der Mürrische Wanderer.docx
@@ -144,21 +144,6 @@
           <w:szCs w:val="32"/>
         </w:rPr>
         <w:t xml:space="preserve"> </w:t>
-      </w:r>
-    </w:p>
-    <w:p>
-      <w:pPr>
-        <w:rPr>
-          <w:sz w:val="32"/>
-          <w:szCs w:val="32"/>
-        </w:rPr>
-      </w:pPr>
-      <w:r>
-        <w:rPr>
-          <w:sz w:val="32"/>
-          <w:szCs w:val="32"/>
-        </w:rPr>
-        <w:t xml:space="preserve">und dann starben sie </w:t>
       </w:r>
     </w:p>
     <w:p>

</xml_diff>